<commit_message>
Update Report with Database Information
</commit_message>
<xml_diff>
--- a/wiki/Report/baocao.docx
+++ b/wiki/Report/baocao.docx
@@ -2766,78 +2766,62 @@
         <w:rPr>
           <w:rFonts w:ascii="Times New Roman" w:hAnsi="Times New Roman"/>
         </w:rPr>
+        <w:t>Phần mềm hệ thống quản lý đội xe</w:t>
+      </w:r>
+    </w:p>
+    <w:p>
+      <w:pPr>
+        <w:pStyle w:val="ListParagraph"/>
+        <w:numPr>
+          <w:ilvl w:val="1"/>
+          <w:numId w:val="13"/>
+        </w:numPr>
+      </w:pPr>
+      <w:r>
+        <w:t>Xây d</w:t>
+      </w:r>
+      <w:r>
+        <w:rPr>
+          <w:rFonts w:ascii="Arial" w:hAnsi="Arial" w:cs="Arial"/>
+          <w:lang w:val="vi-VN"/>
+        </w:rPr>
+        <w:t>ựng cơ sở dữ liệu</w:t>
+      </w:r>
+    </w:p>
+    <w:p>
+      <w:pPr>
+        <w:pStyle w:val="ListParagraph"/>
+        <w:numPr>
+          <w:ilvl w:val="2"/>
+          <w:numId w:val="13"/>
+        </w:numPr>
+      </w:pPr>
+      <w:r>
+        <w:t>Yêu c</w:t>
+      </w:r>
+      <w:r>
+        <w:rPr>
+          <w:rFonts w:ascii="Arial" w:hAnsi="Arial" w:cs="Arial"/>
+        </w:rPr>
+        <w:t>ầu thiết kế:</w:t>
+      </w:r>
+    </w:p>
+    <w:p>
+      <w:pPr>
+        <w:ind w:left="360"/>
+        <w:rPr>
+          <w:rFonts w:ascii="Arial" w:hAnsi="Arial" w:cs="Arial"/>
+        </w:rPr>
+      </w:pPr>
+      <w:r>
         <w:lastRenderedPageBreak/>
-        <w:t>Server Online</w:t>
-      </w:r>
-    </w:p>
-    <w:p>
-      <w:pPr>
-        <w:rPr>
-          <w:rFonts w:ascii="Times New Roman" w:hAnsi="Times New Roman" w:cs="Times New Roman"/>
-          <w:sz w:val="26"/>
-          <w:szCs w:val="26"/>
-        </w:rPr>
-      </w:pPr>
-      <w:r>
-        <w:rPr>
-          <w:rFonts w:ascii="Times New Roman" w:hAnsi="Times New Roman" w:cs="Times New Roman"/>
-          <w:sz w:val="26"/>
-          <w:szCs w:val="26"/>
-        </w:rPr>
-        <w:t>Nhiệm vụ của Server Online là lắng nghe và thu nhận dữ liệu được đối tượng gửi về. Sau đó phân tích dữ liệu này theo một định dạng cho trước thành dữ liệu quản lý thông tin của đối tượng.</w:t>
-      </w:r>
-    </w:p>
-    <w:p>
-      <w:pPr>
-        <w:rPr>
-          <w:rFonts w:ascii="Times New Roman" w:hAnsi="Times New Roman" w:cs="Times New Roman"/>
-          <w:i/>
-          <w:sz w:val="26"/>
-          <w:szCs w:val="26"/>
-        </w:rPr>
-      </w:pPr>
-      <w:r>
-        <w:rPr>
-          <w:rFonts w:ascii="Times New Roman" w:hAnsi="Times New Roman" w:cs="Times New Roman"/>
-          <w:i/>
-          <w:sz w:val="26"/>
-          <w:szCs w:val="26"/>
-        </w:rPr>
-        <w:t xml:space="preserve">Ví dụ: </w:t>
-      </w:r>
-    </w:p>
-    <w:p>
-      <w:pPr>
-        <w:rPr>
-          <w:rFonts w:ascii="Times New Roman" w:hAnsi="Times New Roman" w:cs="Times New Roman"/>
-          <w:sz w:val="26"/>
-          <w:szCs w:val="26"/>
-        </w:rPr>
-      </w:pPr>
-      <w:r>
-        <w:rPr>
-          <w:rFonts w:ascii="Times New Roman" w:hAnsi="Times New Roman" w:cs="Times New Roman"/>
-          <w:sz w:val="26"/>
-          <w:szCs w:val="26"/>
-        </w:rPr>
-        <w:t>Dữ liệu gửi về: 0166663870210,67827896104,589657580,539,1</w:t>
-      </w:r>
-    </w:p>
-    <w:p>
-      <w:pPr>
-        <w:rPr>
-          <w:rFonts w:ascii="Times New Roman" w:hAnsi="Times New Roman" w:cs="Times New Roman"/>
-          <w:sz w:val="26"/>
-          <w:szCs w:val="26"/>
-        </w:rPr>
-      </w:pPr>
-      <w:r>
-        <w:rPr>
-          <w:rFonts w:ascii="Times New Roman" w:hAnsi="Times New Roman" w:cs="Times New Roman"/>
-          <w:sz w:val="26"/>
-          <w:szCs w:val="26"/>
-        </w:rPr>
-        <w:t>Với định dạng cho trước, server sẽ phân tích dữ liệu thành:</w:t>
+        <w:t>H</w:t>
+      </w:r>
+      <w:r>
+        <w:rPr>
+          <w:rFonts w:ascii="Arial" w:hAnsi="Arial" w:cs="Arial"/>
+        </w:rPr>
+        <w:t>ệ thống cần lưu trữ những thông tin cơ bản sau:</w:t>
       </w:r>
     </w:p>
     <w:p>
@@ -2846,6 +2830,1496 @@
         <w:numPr>
           <w:ilvl w:val="0"/>
           <w:numId w:val="31"/>
+        </w:numPr>
+        <w:rPr>
+          <w:rFonts w:ascii="Arial" w:hAnsi="Arial" w:cs="Arial"/>
+        </w:rPr>
+      </w:pPr>
+      <w:r>
+        <w:rPr>
+          <w:rFonts w:ascii="Arial" w:hAnsi="Arial" w:cs="Arial"/>
+        </w:rPr>
+        <w:t>Xe, đội xe, tài xế</w:t>
+      </w:r>
+    </w:p>
+    <w:p>
+      <w:pPr>
+        <w:pStyle w:val="ListParagraph"/>
+        <w:numPr>
+          <w:ilvl w:val="0"/>
+          <w:numId w:val="31"/>
+        </w:numPr>
+        <w:rPr>
+          <w:rFonts w:ascii="Arial" w:hAnsi="Arial" w:cs="Arial"/>
+        </w:rPr>
+      </w:pPr>
+      <w:r>
+        <w:rPr>
+          <w:rFonts w:ascii="Arial" w:hAnsi="Arial" w:cs="Arial"/>
+        </w:rPr>
+        <w:t>Tọa độ và trạng thái xe</w:t>
+      </w:r>
+    </w:p>
+    <w:p>
+      <w:pPr>
+        <w:pStyle w:val="ListParagraph"/>
+        <w:numPr>
+          <w:ilvl w:val="0"/>
+          <w:numId w:val="31"/>
+        </w:numPr>
+        <w:rPr>
+          <w:rFonts w:ascii="Arial" w:hAnsi="Arial" w:cs="Arial"/>
+        </w:rPr>
+      </w:pPr>
+      <w:r>
+        <w:rPr>
+          <w:rFonts w:ascii="Arial" w:hAnsi="Arial" w:cs="Arial"/>
+        </w:rPr>
+        <w:t>Thông tin hoạt động của Server Online (System Log)</w:t>
+      </w:r>
+    </w:p>
+    <w:p>
+      <w:pPr>
+        <w:pStyle w:val="ListParagraph"/>
+        <w:numPr>
+          <w:ilvl w:val="0"/>
+          <w:numId w:val="31"/>
+        </w:numPr>
+        <w:rPr>
+          <w:rFonts w:ascii="Arial" w:hAnsi="Arial" w:cs="Arial"/>
+        </w:rPr>
+      </w:pPr>
+      <w:r>
+        <w:rPr>
+          <w:rFonts w:ascii="Arial" w:hAnsi="Arial" w:cs="Arial"/>
+        </w:rPr>
+        <w:t>Thông tin người điều khiển</w:t>
+      </w:r>
+    </w:p>
+    <w:p>
+      <w:pPr>
+        <w:pStyle w:val="ListParagraph"/>
+        <w:numPr>
+          <w:ilvl w:val="0"/>
+          <w:numId w:val="31"/>
+        </w:numPr>
+        <w:rPr>
+          <w:rFonts w:ascii="Arial" w:hAnsi="Arial" w:cs="Arial"/>
+        </w:rPr>
+      </w:pPr>
+      <w:r>
+        <w:rPr>
+          <w:rFonts w:ascii="Arial" w:hAnsi="Arial" w:cs="Arial"/>
+        </w:rPr>
+        <w:t>Thông tin hàng hóa, nhóm hàng hóa, khách hàng</w:t>
+      </w:r>
+    </w:p>
+    <w:p>
+      <w:pPr>
+        <w:pStyle w:val="ListParagraph"/>
+        <w:numPr>
+          <w:ilvl w:val="0"/>
+          <w:numId w:val="31"/>
+        </w:numPr>
+        <w:rPr>
+          <w:rFonts w:ascii="Arial" w:hAnsi="Arial" w:cs="Arial"/>
+        </w:rPr>
+      </w:pPr>
+      <w:r>
+        <w:rPr>
+          <w:rFonts w:ascii="Arial" w:hAnsi="Arial" w:cs="Arial"/>
+        </w:rPr>
+        <w:t>Thông tin lịch sử hoạt động vận chuyển hàng hóa</w:t>
+      </w:r>
+    </w:p>
+    <w:p>
+      <w:pPr>
+        <w:pStyle w:val="ListParagraph"/>
+        <w:numPr>
+          <w:ilvl w:val="2"/>
+          <w:numId w:val="13"/>
+        </w:numPr>
+        <w:rPr>
+          <w:rFonts w:ascii="Arial" w:hAnsi="Arial" w:cs="Arial"/>
+        </w:rPr>
+      </w:pPr>
+      <w:r>
+        <w:rPr>
+          <w:rFonts w:ascii="Arial" w:hAnsi="Arial" w:cs="Arial"/>
+        </w:rPr>
+        <w:t>Thiết kế cơ sở dữ liệu</w:t>
+      </w:r>
+    </w:p>
+    <w:p>
+      <w:pPr>
+        <w:ind w:left="360"/>
+        <w:rPr>
+          <w:rFonts w:ascii="Arial" w:hAnsi="Arial" w:cs="Arial"/>
+        </w:rPr>
+      </w:pPr>
+      <w:r>
+        <w:rPr>
+          <w:rFonts w:ascii="Arial" w:hAnsi="Arial" w:cs="Arial"/>
+        </w:rPr>
+        <w:t>Để đảm bảo tốc độ của hệ thống, phù hợp với việc phân chia Server thành Server Online và Server Offline, cơ sở dữ liệu cũng được tách biệt để phù hợp với từng Server.</w:t>
+      </w:r>
+    </w:p>
+    <w:p>
+      <w:pPr>
+        <w:pStyle w:val="ListParagraph"/>
+        <w:numPr>
+          <w:ilvl w:val="3"/>
+          <w:numId w:val="13"/>
+        </w:numPr>
+        <w:rPr>
+          <w:rFonts w:ascii="Arial" w:hAnsi="Arial" w:cs="Arial"/>
+        </w:rPr>
+      </w:pPr>
+      <w:r>
+        <w:rPr>
+          <w:rFonts w:ascii="Arial" w:hAnsi="Arial" w:cs="Arial"/>
+        </w:rPr>
+        <w:t>Server Online</w:t>
+      </w:r>
+    </w:p>
+    <w:p>
+      <w:pPr>
+        <w:ind w:left="360"/>
+        <w:rPr>
+          <w:rFonts w:ascii="Arial" w:hAnsi="Arial" w:cs="Arial"/>
+        </w:rPr>
+      </w:pPr>
+      <w:r>
+        <w:rPr>
+          <w:rFonts w:ascii="Arial" w:hAnsi="Arial" w:cs="Arial"/>
+        </w:rPr>
+        <w:t>C</w:t>
+      </w:r>
+      <w:r>
+        <w:rPr>
+          <w:rFonts w:ascii="Arial" w:hAnsi="Arial" w:cs="Arial"/>
+        </w:rPr>
+        <w:t>ó nhiệm vụ chính là định vị và theo dõi xe, do đó, cơ sở dữ liệu được thiết kế như sau:</w:t>
+      </w:r>
+    </w:p>
+    <w:p>
+      <w:pPr>
+        <w:ind w:left="360"/>
+        <w:jc w:val="center"/>
+        <w:rPr>
+          <w:rFonts w:ascii="Arial" w:hAnsi="Arial" w:cs="Arial"/>
+        </w:rPr>
+      </w:pPr>
+      <w:r>
+        <w:rPr>
+          <w:rFonts w:ascii="Arial" w:hAnsi="Arial" w:cs="Arial"/>
+          <w:noProof/>
+        </w:rPr>
+        <w:drawing>
+          <wp:inline distT="0" distB="0" distL="0" distR="0">
+            <wp:extent cx="4743450" cy="3638550"/>
+            <wp:effectExtent l="19050" t="0" r="0" b="0"/>
+            <wp:docPr id="2" name="Picture 1"/>
+            <wp:cNvGraphicFramePr>
+              <a:graphicFrameLocks xmlns:a="http://schemas.openxmlformats.org/drawingml/2006/main" noChangeAspect="1"/>
+            </wp:cNvGraphicFramePr>
+            <a:graphic xmlns:a="http://schemas.openxmlformats.org/drawingml/2006/main">
+              <a:graphicData uri="http://schemas.openxmlformats.org/drawingml/2006/picture">
+                <pic:pic xmlns:pic="http://schemas.openxmlformats.org/drawingml/2006/picture">
+                  <pic:nvPicPr>
+                    <pic:cNvPr id="0" name="Picture 1"/>
+                    <pic:cNvPicPr>
+                      <a:picLocks noChangeAspect="1" noChangeArrowheads="1"/>
+                    </pic:cNvPicPr>
+                  </pic:nvPicPr>
+                  <pic:blipFill>
+                    <a:blip r:embed="rId11"/>
+                    <a:srcRect/>
+                    <a:stretch>
+                      <a:fillRect/>
+                    </a:stretch>
+                  </pic:blipFill>
+                  <pic:spPr bwMode="auto">
+                    <a:xfrm>
+                      <a:off x="0" y="0"/>
+                      <a:ext cx="4743450" cy="3638550"/>
+                    </a:xfrm>
+                    <a:prstGeom prst="rect">
+                      <a:avLst/>
+                    </a:prstGeom>
+                    <a:noFill/>
+                    <a:ln w="9525">
+                      <a:noFill/>
+                      <a:miter lim="800000"/>
+                      <a:headEnd/>
+                      <a:tailEnd/>
+                    </a:ln>
+                  </pic:spPr>
+                </pic:pic>
+              </a:graphicData>
+            </a:graphic>
+          </wp:inline>
+        </w:drawing>
+      </w:r>
+    </w:p>
+    <w:p>
+      <w:pPr>
+        <w:rPr>
+          <w:rFonts w:ascii="Arial" w:hAnsi="Arial" w:cs="Arial"/>
+          <w:b/>
+        </w:rPr>
+      </w:pPr>
+      <w:r>
+        <w:rPr>
+          <w:rFonts w:ascii="Arial" w:hAnsi="Arial" w:cs="Arial"/>
+          <w:b/>
+        </w:rPr>
+        <w:t>Bảng Module</w:t>
+      </w:r>
+    </w:p>
+    <w:p>
+      <w:pPr>
+        <w:pStyle w:val="ListParagraph"/>
+        <w:rPr>
+          <w:rFonts w:ascii="Arial" w:hAnsi="Arial" w:cs="Arial"/>
+        </w:rPr>
+      </w:pPr>
+      <w:r>
+        <w:rPr>
+          <w:rFonts w:ascii="Arial" w:hAnsi="Arial" w:cs="Arial"/>
+        </w:rPr>
+        <w:t>Bảng này sẽ lưu thông tin của module phần cứng gắn trên xe tải. Trong đó, ModuleNumber là số của SIM GPRS, ModuleType sẽ lưu chủng loại của Module này.</w:t>
+      </w:r>
+    </w:p>
+    <w:p>
+      <w:pPr>
+        <w:pStyle w:val="ListParagraph"/>
+        <w:rPr>
+          <w:rFonts w:ascii="Arial" w:hAnsi="Arial" w:cs="Arial"/>
+        </w:rPr>
+      </w:pPr>
+      <w:r>
+        <w:rPr>
+          <w:rFonts w:ascii="Arial" w:hAnsi="Arial" w:cs="Arial"/>
+        </w:rPr>
+        <w:t>Để module có thể hoạt động trong hệ thống, module phải được kích hoạt nhằm đảm bảo sự an toàn của hệ thống.</w:t>
+      </w:r>
+    </w:p>
+    <w:p>
+      <w:pPr>
+        <w:rPr>
+          <w:rFonts w:ascii="Arial" w:hAnsi="Arial" w:cs="Arial"/>
+          <w:b/>
+        </w:rPr>
+      </w:pPr>
+      <w:r>
+        <w:rPr>
+          <w:rFonts w:ascii="Arial" w:hAnsi="Arial" w:cs="Arial"/>
+          <w:b/>
+        </w:rPr>
+        <w:t>Bảng Tracking</w:t>
+      </w:r>
+    </w:p>
+    <w:p>
+      <w:pPr>
+        <w:rPr>
+          <w:rFonts w:ascii="Arial" w:hAnsi="Arial" w:cs="Arial"/>
+        </w:rPr>
+      </w:pPr>
+      <w:r>
+        <w:rPr>
+          <w:rFonts w:ascii="Arial" w:hAnsi="Arial" w:cs="Arial"/>
+        </w:rPr>
+        <w:lastRenderedPageBreak/>
+        <w:t>Bảng này sẽ lưu thông tin tọa độ cũng như trạng thái của xe nhằm nhiệm vụ giám sát.</w:t>
+      </w:r>
+    </w:p>
+    <w:p>
+      <w:pPr>
+        <w:rPr>
+          <w:rFonts w:ascii="Arial" w:hAnsi="Arial" w:cs="Arial"/>
+        </w:rPr>
+      </w:pPr>
+      <w:r>
+        <w:rPr>
+          <w:rFonts w:ascii="Arial" w:hAnsi="Arial" w:cs="Arial"/>
+        </w:rPr>
+        <w:t>Nó bao gồm dữ liệu kinh độ (Longtitude), vĩ độ (Latitude), tốc độ(Speed) và mức nhiên liệu(FuelLevel) của xe.</w:t>
+      </w:r>
+    </w:p>
+    <w:p>
+      <w:pPr>
+        <w:rPr>
+          <w:rFonts w:ascii="Arial" w:hAnsi="Arial" w:cs="Arial"/>
+        </w:rPr>
+      </w:pPr>
+      <w:r>
+        <w:rPr>
+          <w:rFonts w:ascii="Arial" w:hAnsi="Arial" w:cs="Arial"/>
+        </w:rPr>
+        <w:t>Thời gian server nhận được thông tin từ module cũng được lưu lại nhằm quản lý tốc độ và sự hoạt động của hệ thống.</w:t>
+      </w:r>
+    </w:p>
+    <w:p>
+      <w:pPr>
+        <w:rPr>
+          <w:rFonts w:ascii="Arial" w:hAnsi="Arial" w:cs="Arial"/>
+          <w:b/>
+        </w:rPr>
+      </w:pPr>
+      <w:r>
+        <w:rPr>
+          <w:rFonts w:ascii="Arial" w:hAnsi="Arial" w:cs="Arial"/>
+          <w:b/>
+        </w:rPr>
+        <w:t>Bảng Session</w:t>
+      </w:r>
+    </w:p>
+    <w:p>
+      <w:pPr>
+        <w:rPr>
+          <w:rFonts w:ascii="Arial" w:hAnsi="Arial" w:cs="Arial"/>
+        </w:rPr>
+      </w:pPr>
+      <w:r>
+        <w:rPr>
+          <w:rFonts w:ascii="Arial" w:hAnsi="Arial" w:cs="Arial"/>
+        </w:rPr>
+        <w:t xml:space="preserve">Hoạt động của xe được quản lý dựa trên những Session (phiên làm việc). </w:t>
+      </w:r>
+    </w:p>
+    <w:p>
+      <w:pPr>
+        <w:rPr>
+          <w:rFonts w:ascii="Arial" w:hAnsi="Arial" w:cs="Arial"/>
+        </w:rPr>
+      </w:pPr>
+      <w:r>
+        <w:rPr>
+          <w:rFonts w:ascii="Arial" w:hAnsi="Arial" w:cs="Arial"/>
+        </w:rPr>
+        <w:t>Một session bắt đầu từ lúc xe khởi hành và kết thúc khi xe tới đích.</w:t>
+      </w:r>
+    </w:p>
+    <w:p>
+      <w:pPr>
+        <w:rPr>
+          <w:rFonts w:ascii="Arial" w:hAnsi="Arial" w:cs="Arial"/>
+        </w:rPr>
+      </w:pPr>
+      <w:r>
+        <w:rPr>
+          <w:rFonts w:ascii="Arial" w:hAnsi="Arial" w:cs="Arial"/>
+        </w:rPr>
+        <w:t>Trong suốt quá trình hoạt động trong 1 session, xe sẽ gửi liên tục dữ liệu tọa độ của mình hoặc sẽ gửi khi được yêu cầu. Một session chứa tối thiểu 2 dữ liệu tracking và có thể chứa rất nhiều tracking.</w:t>
+      </w:r>
+    </w:p>
+    <w:p>
+      <w:pPr>
+        <w:rPr>
+          <w:rFonts w:ascii="Arial" w:hAnsi="Arial" w:cs="Arial"/>
+          <w:b/>
+        </w:rPr>
+      </w:pPr>
+      <w:r>
+        <w:rPr>
+          <w:rFonts w:ascii="Arial" w:hAnsi="Arial" w:cs="Arial"/>
+          <w:b/>
+        </w:rPr>
+        <w:t>Bảng System Log</w:t>
+      </w:r>
+    </w:p>
+    <w:p>
+      <w:pPr>
+        <w:rPr>
+          <w:rFonts w:ascii="Arial" w:hAnsi="Arial" w:cs="Arial"/>
+        </w:rPr>
+      </w:pPr>
+      <w:r>
+        <w:rPr>
+          <w:rFonts w:ascii="Arial" w:hAnsi="Arial" w:cs="Arial"/>
+        </w:rPr>
+        <w:t>Bảng này sẽ lưu lại hoạt động của Server, từ việc server được khởi động, kích hoạt chức năng lắng nghe dữ liệu từ client đến những lỗi đã xả</w:t>
+      </w:r>
+      <w:r>
+        <w:rPr>
+          <w:rFonts w:ascii="Arial" w:hAnsi="Arial" w:cs="Arial"/>
+        </w:rPr>
+        <w:t>y ra trong quá trình hoạt động. Tất cả nhằm mục đích giúp người quản trị hệ thống theo dõi được hoạt động của hệ thống từ đó đưa ra hướng giải quyết khắc phục hệ thống khi xảy ra lỗi.</w:t>
+      </w:r>
+    </w:p>
+    <w:p>
+      <w:pPr>
+        <w:pStyle w:val="ListParagraph"/>
+        <w:numPr>
+          <w:ilvl w:val="3"/>
+          <w:numId w:val="13"/>
+        </w:numPr>
+        <w:rPr>
+          <w:rFonts w:ascii="Arial" w:hAnsi="Arial" w:cs="Arial"/>
+        </w:rPr>
+      </w:pPr>
+      <w:r>
+        <w:rPr>
+          <w:rFonts w:ascii="Arial" w:hAnsi="Arial" w:cs="Arial"/>
+        </w:rPr>
+        <w:t>Server Offline</w:t>
+      </w:r>
+    </w:p>
+    <w:p>
+      <w:pPr>
+        <w:rPr>
+          <w:rFonts w:ascii="Arial" w:hAnsi="Arial" w:cs="Arial"/>
+        </w:rPr>
+      </w:pPr>
+      <w:r>
+        <w:rPr>
+          <w:rFonts w:ascii="Arial" w:hAnsi="Arial" w:cs="Arial"/>
+        </w:rPr>
+        <w:t>L</w:t>
+      </w:r>
+      <w:r>
+        <w:rPr>
+          <w:rFonts w:ascii="Arial" w:hAnsi="Arial" w:cs="Arial"/>
+        </w:rPr>
+        <w:t>à server chứa những thông tin nội bộ của doanh nghiệp và quản lý hoạt động vận tải của doanh nghiệp</w:t>
+      </w:r>
+      <w:r>
+        <w:rPr>
+          <w:rFonts w:ascii="Arial" w:hAnsi="Arial" w:cs="Arial"/>
+        </w:rPr>
+        <w:t>, nó sẽ được lưu trữ và quản lý bởi đội ngũ giám sát của doanh nghiệp</w:t>
+      </w:r>
+      <w:r>
+        <w:rPr>
+          <w:rFonts w:ascii="Arial" w:hAnsi="Arial" w:cs="Arial"/>
+        </w:rPr>
+        <w:t>.</w:t>
+      </w:r>
+      <w:r>
+        <w:rPr>
+          <w:rFonts w:ascii="Arial" w:hAnsi="Arial" w:cs="Arial"/>
+        </w:rPr>
+        <w:t xml:space="preserve"> </w:t>
+      </w:r>
+      <w:r>
+        <w:rPr>
+          <w:rFonts w:ascii="Arial" w:hAnsi="Arial" w:cs="Arial"/>
+        </w:rPr>
+        <w:t>Do đó, cơ sở dữ liệu được thiết kế như sau:</w:t>
+      </w:r>
+    </w:p>
+    <w:p>
+      <w:pPr>
+        <w:rPr>
+          <w:rFonts w:ascii="Arial" w:hAnsi="Arial" w:cs="Arial"/>
+        </w:rPr>
+      </w:pPr>
+      <w:r>
+        <w:rPr>
+          <w:rFonts w:ascii="Arial" w:hAnsi="Arial" w:cs="Arial"/>
+          <w:noProof/>
+        </w:rPr>
+        <w:lastRenderedPageBreak/>
+        <w:drawing>
+          <wp:inline distT="0" distB="0" distL="0" distR="0">
+            <wp:extent cx="5943600" cy="4108410"/>
+            <wp:effectExtent l="19050" t="0" r="0" b="0"/>
+            <wp:docPr id="4" name="Picture 3"/>
+            <wp:cNvGraphicFramePr>
+              <a:graphicFrameLocks xmlns:a="http://schemas.openxmlformats.org/drawingml/2006/main" noChangeAspect="1"/>
+            </wp:cNvGraphicFramePr>
+            <a:graphic xmlns:a="http://schemas.openxmlformats.org/drawingml/2006/main">
+              <a:graphicData uri="http://schemas.openxmlformats.org/drawingml/2006/picture">
+                <pic:pic xmlns:pic="http://schemas.openxmlformats.org/drawingml/2006/picture">
+                  <pic:nvPicPr>
+                    <pic:cNvPr id="0" name="Picture 3"/>
+                    <pic:cNvPicPr>
+                      <a:picLocks noChangeAspect="1" noChangeArrowheads="1"/>
+                    </pic:cNvPicPr>
+                  </pic:nvPicPr>
+                  <pic:blipFill>
+                    <a:blip r:embed="rId12"/>
+                    <a:srcRect/>
+                    <a:stretch>
+                      <a:fillRect/>
+                    </a:stretch>
+                  </pic:blipFill>
+                  <pic:spPr bwMode="auto">
+                    <a:xfrm>
+                      <a:off x="0" y="0"/>
+                      <a:ext cx="5943600" cy="4108410"/>
+                    </a:xfrm>
+                    <a:prstGeom prst="rect">
+                      <a:avLst/>
+                    </a:prstGeom>
+                    <a:noFill/>
+                    <a:ln w="9525">
+                      <a:noFill/>
+                      <a:miter lim="800000"/>
+                      <a:headEnd/>
+                      <a:tailEnd/>
+                    </a:ln>
+                  </pic:spPr>
+                </pic:pic>
+              </a:graphicData>
+            </a:graphic>
+          </wp:inline>
+        </w:drawing>
+      </w:r>
+    </w:p>
+    <w:p>
+      <w:pPr>
+        <w:rPr>
+          <w:rFonts w:ascii="Arial" w:hAnsi="Arial" w:cs="Arial"/>
+          <w:b/>
+        </w:rPr>
+      </w:pPr>
+      <w:r>
+        <w:rPr>
+          <w:rFonts w:ascii="Arial" w:hAnsi="Arial" w:cs="Arial"/>
+          <w:b/>
+        </w:rPr>
+        <w:t>Bảng Vehicle Tracking</w:t>
+      </w:r>
+    </w:p>
+    <w:p>
+      <w:pPr>
+        <w:rPr>
+          <w:rFonts w:ascii="Arial" w:hAnsi="Arial" w:cs="Arial"/>
+        </w:rPr>
+      </w:pPr>
+      <w:r>
+        <w:rPr>
+          <w:rFonts w:ascii="Arial" w:hAnsi="Arial" w:cs="Arial"/>
+        </w:rPr>
+        <w:t>Đây là bảng chính của cơ sở dữ liệu, nó nắm giữ toàn bộ thông tin để giám sát hoạt động của một xe hay một phiên làm việc (Session)</w:t>
+      </w:r>
+      <w:r>
+        <w:rPr>
+          <w:rFonts w:ascii="Arial" w:hAnsi="Arial" w:cs="Arial"/>
+        </w:rPr>
+        <w:t xml:space="preserve"> bao gồm: Thông tin xe, tài xế, sản phầm mà xe vận chuyển, khách hàng của sản phẩm và thời gian của hoạt động này.</w:t>
+      </w:r>
+    </w:p>
+    <w:p>
+      <w:pPr>
+        <w:rPr>
+          <w:rFonts w:ascii="Arial" w:hAnsi="Arial" w:cs="Arial"/>
+        </w:rPr>
+      </w:pPr>
+      <w:r>
+        <w:rPr>
+          <w:rFonts w:ascii="Arial" w:hAnsi="Arial" w:cs="Arial"/>
+        </w:rPr>
+        <w:t xml:space="preserve">Hệ thống sẽ cho phép doanh nghiệp lên lịch trước những Vehicle Tracking này, sau đó dựa trên sự giám sát của mình để đảm bảo được tính chính xác và tối ưu trong hoạt động vận chuyển. </w:t>
+      </w:r>
+    </w:p>
+    <w:p>
+      <w:pPr>
+        <w:rPr>
+          <w:rFonts w:ascii="Arial" w:hAnsi="Arial" w:cs="Arial"/>
+        </w:rPr>
+      </w:pPr>
+      <w:r>
+        <w:rPr>
+          <w:rFonts w:ascii="Arial" w:hAnsi="Arial" w:cs="Arial"/>
+        </w:rPr>
+        <w:t>Với những Tracking đã hoàn thành, IsCompleted sẽ được đặt là true.</w:t>
+      </w:r>
+    </w:p>
+    <w:p>
+      <w:pPr>
+        <w:rPr>
+          <w:rFonts w:ascii="Arial" w:hAnsi="Arial" w:cs="Arial"/>
+        </w:rPr>
+      </w:pPr>
+      <w:r>
+        <w:rPr>
+          <w:rFonts w:ascii="Arial" w:hAnsi="Arial" w:cs="Arial"/>
+          <w:b/>
+        </w:rPr>
+        <w:t>Bảng Fleet</w:t>
+      </w:r>
+      <w:r>
+        <w:rPr>
+          <w:rFonts w:ascii="Arial" w:hAnsi="Arial" w:cs="Arial"/>
+        </w:rPr>
+        <w:t xml:space="preserve"> </w:t>
+      </w:r>
+    </w:p>
+    <w:p>
+      <w:pPr>
+        <w:rPr>
+          <w:rFonts w:ascii="Arial" w:hAnsi="Arial" w:cs="Arial"/>
+          <w:b/>
+        </w:rPr>
+      </w:pPr>
+      <w:r>
+        <w:rPr>
+          <w:rFonts w:ascii="Arial" w:hAnsi="Arial" w:cs="Arial"/>
+        </w:rPr>
+        <w:t xml:space="preserve">Trong một doanh nghiệp vận tải, việc quản lý đội ngũ của mình theo đội xe là một mô hình khá phổ biến hiện nay, nó có tác dụng giúp doanh nghiệp tiếp cận được nhanh hơn với đội ngũ của mình, từ đó có thể giám sát và quản lý một cách linh hoạt đội ngũ của mình. </w:t>
+      </w:r>
+    </w:p>
+    <w:p>
+      <w:pPr>
+        <w:rPr>
+          <w:rFonts w:ascii="Arial" w:hAnsi="Arial" w:cs="Arial"/>
+        </w:rPr>
+      </w:pPr>
+      <w:r>
+        <w:rPr>
+          <w:rFonts w:ascii="Arial" w:hAnsi="Arial" w:cs="Arial"/>
+        </w:rPr>
+        <w:t>Bảng này sẽ lưu trữ thông tin cơ bản của một đội xe như: Tên (Name), Mô tả (Description) và ngày thành lập.</w:t>
+      </w:r>
+    </w:p>
+    <w:p>
+      <w:pPr>
+        <w:rPr>
+          <w:rFonts w:ascii="Arial" w:hAnsi="Arial" w:cs="Arial"/>
+        </w:rPr>
+      </w:pPr>
+      <w:r>
+        <w:rPr>
+          <w:rFonts w:ascii="Arial" w:hAnsi="Arial" w:cs="Arial"/>
+        </w:rPr>
+        <w:t>Thông tin về đội trưởng, đội phó sẽ được xác định thông qua bảng Driver.</w:t>
+      </w:r>
+    </w:p>
+    <w:p>
+      <w:pPr>
+        <w:rPr>
+          <w:rFonts w:ascii="Arial" w:hAnsi="Arial" w:cs="Arial"/>
+          <w:b/>
+        </w:rPr>
+      </w:pPr>
+      <w:r>
+        <w:rPr>
+          <w:rFonts w:ascii="Arial" w:hAnsi="Arial" w:cs="Arial"/>
+          <w:b/>
+        </w:rPr>
+        <w:t>Bảng Driver</w:t>
+      </w:r>
+    </w:p>
+    <w:p>
+      <w:pPr>
+        <w:rPr>
+          <w:rFonts w:ascii="Arial" w:hAnsi="Arial" w:cs="Arial"/>
+        </w:rPr>
+      </w:pPr>
+      <w:r>
+        <w:rPr>
+          <w:rFonts w:ascii="Arial" w:hAnsi="Arial" w:cs="Arial"/>
+        </w:rPr>
+        <w:lastRenderedPageBreak/>
+        <w:t xml:space="preserve">Bảng này </w:t>
+      </w:r>
+      <w:r>
+        <w:rPr>
+          <w:rFonts w:ascii="Arial" w:hAnsi="Arial" w:cs="Arial"/>
+        </w:rPr>
+        <w:t xml:space="preserve">sẽ lưu trữ thông tin về tài xế bao gồm: </w:t>
+      </w:r>
+    </w:p>
+    <w:p>
+      <w:pPr>
+        <w:pStyle w:val="ListParagraph"/>
+        <w:numPr>
+          <w:ilvl w:val="0"/>
+          <w:numId w:val="31"/>
+        </w:numPr>
+        <w:rPr>
+          <w:rFonts w:ascii="Arial" w:hAnsi="Arial" w:cs="Arial"/>
+        </w:rPr>
+      </w:pPr>
+      <w:r>
+        <w:rPr>
+          <w:rFonts w:ascii="Arial" w:hAnsi="Arial" w:cs="Arial"/>
+        </w:rPr>
+        <w:t>Tên (Firstname - LastName)</w:t>
+      </w:r>
+    </w:p>
+    <w:p>
+      <w:pPr>
+        <w:pStyle w:val="ListParagraph"/>
+        <w:numPr>
+          <w:ilvl w:val="0"/>
+          <w:numId w:val="31"/>
+        </w:numPr>
+        <w:rPr>
+          <w:rFonts w:ascii="Arial" w:hAnsi="Arial" w:cs="Arial"/>
+        </w:rPr>
+      </w:pPr>
+      <w:r>
+        <w:rPr>
+          <w:rFonts w:ascii="Arial" w:hAnsi="Arial" w:cs="Arial"/>
+        </w:rPr>
+        <w:t>Ngày sinh (Birthday)</w:t>
+      </w:r>
+      <w:r>
+        <w:rPr>
+          <w:rFonts w:ascii="Arial" w:hAnsi="Arial" w:cs="Arial"/>
+        </w:rPr>
+        <w:t xml:space="preserve"> </w:t>
+      </w:r>
+    </w:p>
+    <w:p>
+      <w:pPr>
+        <w:pStyle w:val="ListParagraph"/>
+        <w:numPr>
+          <w:ilvl w:val="0"/>
+          <w:numId w:val="31"/>
+        </w:numPr>
+        <w:rPr>
+          <w:rFonts w:ascii="Arial" w:hAnsi="Arial" w:cs="Arial"/>
+        </w:rPr>
+      </w:pPr>
+      <w:r>
+        <w:rPr>
+          <w:rFonts w:ascii="Arial" w:hAnsi="Arial" w:cs="Arial"/>
+        </w:rPr>
+        <w:t>Số CMND (IDCard)</w:t>
+      </w:r>
+    </w:p>
+    <w:p>
+      <w:pPr>
+        <w:pStyle w:val="ListParagraph"/>
+        <w:numPr>
+          <w:ilvl w:val="0"/>
+          <w:numId w:val="31"/>
+        </w:numPr>
+        <w:rPr>
+          <w:rFonts w:ascii="Arial" w:hAnsi="Arial" w:cs="Arial"/>
+        </w:rPr>
+      </w:pPr>
+      <w:r>
+        <w:rPr>
+          <w:rFonts w:ascii="Arial" w:hAnsi="Arial" w:cs="Arial"/>
+        </w:rPr>
+        <w:t xml:space="preserve">Loại bằng lái (LicenceType) </w:t>
+      </w:r>
+    </w:p>
+    <w:p>
+      <w:pPr>
+        <w:pStyle w:val="ListParagraph"/>
+        <w:numPr>
+          <w:ilvl w:val="0"/>
+          <w:numId w:val="31"/>
+        </w:numPr>
+        <w:rPr>
+          <w:rFonts w:ascii="Arial" w:hAnsi="Arial" w:cs="Arial"/>
+        </w:rPr>
+      </w:pPr>
+      <w:r>
+        <w:rPr>
+          <w:rFonts w:ascii="Arial" w:hAnsi="Arial" w:cs="Arial"/>
+        </w:rPr>
+        <w:t>H</w:t>
+      </w:r>
+      <w:r>
+        <w:rPr>
+          <w:rFonts w:ascii="Arial" w:hAnsi="Arial" w:cs="Arial"/>
+        </w:rPr>
+        <w:t>ình ả</w:t>
+      </w:r>
+      <w:r>
+        <w:rPr>
+          <w:rFonts w:ascii="Arial" w:hAnsi="Arial" w:cs="Arial"/>
+        </w:rPr>
+        <w:t>nh(Image)</w:t>
+      </w:r>
+    </w:p>
+    <w:p>
+      <w:pPr>
+        <w:rPr>
+          <w:rFonts w:ascii="Arial" w:hAnsi="Arial" w:cs="Arial"/>
+        </w:rPr>
+      </w:pPr>
+      <w:r>
+        <w:rPr>
+          <w:rFonts w:ascii="Arial" w:hAnsi="Arial" w:cs="Arial"/>
+        </w:rPr>
+        <w:t>Bảng này cũng giữ quan hệ với bảng Fleet nhằm xác định tài xế thuộc đội xe nào và tài xế có phải đội trưởng hay đội phó của đội xe đó hay không.</w:t>
+      </w:r>
+    </w:p>
+    <w:p>
+      <w:pPr>
+        <w:rPr>
+          <w:rFonts w:ascii="Arial" w:hAnsi="Arial" w:cs="Arial"/>
+          <w:b/>
+        </w:rPr>
+      </w:pPr>
+      <w:r>
+        <w:rPr>
+          <w:rFonts w:ascii="Arial" w:hAnsi="Arial" w:cs="Arial"/>
+          <w:b/>
+        </w:rPr>
+        <w:t>Bảng Vehicle</w:t>
+      </w:r>
+    </w:p>
+    <w:p>
+      <w:pPr>
+        <w:rPr>
+          <w:rFonts w:ascii="Arial" w:hAnsi="Arial" w:cs="Arial"/>
+        </w:rPr>
+      </w:pPr>
+      <w:r>
+        <w:rPr>
+          <w:rFonts w:ascii="Arial" w:hAnsi="Arial" w:cs="Arial"/>
+        </w:rPr>
+        <w:t xml:space="preserve">Nhằm quản lý phương tiện vận tải, cơ sở dữ liệu sẽ lưu trữ những thông tin cơ bản của phương tiện thông qua bảng Vehicle. </w:t>
+      </w:r>
+    </w:p>
+    <w:p>
+      <w:pPr>
+        <w:rPr>
+          <w:rFonts w:ascii="Arial" w:hAnsi="Arial" w:cs="Arial"/>
+        </w:rPr>
+      </w:pPr>
+      <w:r>
+        <w:rPr>
+          <w:rFonts w:ascii="Arial" w:hAnsi="Arial" w:cs="Arial"/>
+        </w:rPr>
+        <w:t>Cụ thể, nó sẽ lưu trữ những thông tin sau:</w:t>
+      </w:r>
+    </w:p>
+    <w:p>
+      <w:pPr>
+        <w:pStyle w:val="ListParagraph"/>
+        <w:numPr>
+          <w:ilvl w:val="0"/>
+          <w:numId w:val="31"/>
+        </w:numPr>
+        <w:rPr>
+          <w:rFonts w:ascii="Arial" w:hAnsi="Arial" w:cs="Arial"/>
+        </w:rPr>
+      </w:pPr>
+      <w:r>
+        <w:rPr>
+          <w:rFonts w:ascii="Arial" w:hAnsi="Arial" w:cs="Arial"/>
+        </w:rPr>
+        <w:t xml:space="preserve">Biển số xe (NumPlate) – </w:t>
+      </w:r>
+      <w:r>
+        <w:rPr>
+          <w:rFonts w:ascii="Arial" w:hAnsi="Arial" w:cs="Arial"/>
+          <w:i/>
+        </w:rPr>
+        <w:t>khóa chính</w:t>
+      </w:r>
+    </w:p>
+    <w:p>
+      <w:pPr>
+        <w:pStyle w:val="ListParagraph"/>
+        <w:numPr>
+          <w:ilvl w:val="0"/>
+          <w:numId w:val="31"/>
+        </w:numPr>
+        <w:rPr>
+          <w:rFonts w:ascii="Arial" w:hAnsi="Arial" w:cs="Arial"/>
+        </w:rPr>
+      </w:pPr>
+      <w:r>
+        <w:rPr>
+          <w:rFonts w:ascii="Arial" w:hAnsi="Arial" w:cs="Arial"/>
+        </w:rPr>
+        <w:t xml:space="preserve"> </w:t>
+      </w:r>
+      <w:r>
+        <w:rPr>
+          <w:rFonts w:ascii="Arial" w:hAnsi="Arial" w:cs="Arial"/>
+        </w:rPr>
+        <w:t>Số khung (VIN)</w:t>
+      </w:r>
+    </w:p>
+    <w:p>
+      <w:pPr>
+        <w:pStyle w:val="ListParagraph"/>
+        <w:numPr>
+          <w:ilvl w:val="0"/>
+          <w:numId w:val="31"/>
+        </w:numPr>
+        <w:rPr>
+          <w:rFonts w:ascii="Arial" w:hAnsi="Arial" w:cs="Arial"/>
+        </w:rPr>
+      </w:pPr>
+      <w:r>
+        <w:rPr>
+          <w:rFonts w:ascii="Arial" w:hAnsi="Arial" w:cs="Arial"/>
+        </w:rPr>
+        <w:t>Số máy (EIN)</w:t>
+      </w:r>
+    </w:p>
+    <w:p>
+      <w:pPr>
+        <w:pStyle w:val="ListParagraph"/>
+        <w:numPr>
+          <w:ilvl w:val="0"/>
+          <w:numId w:val="31"/>
+        </w:numPr>
+        <w:rPr>
+          <w:rFonts w:ascii="Arial" w:hAnsi="Arial" w:cs="Arial"/>
+        </w:rPr>
+      </w:pPr>
+      <w:r>
+        <w:rPr>
+          <w:rFonts w:ascii="Arial" w:hAnsi="Arial" w:cs="Arial"/>
+        </w:rPr>
+        <w:t>Nhà sản xuất(Manufacturer)</w:t>
+      </w:r>
+    </w:p>
+    <w:p>
+      <w:pPr>
+        <w:pStyle w:val="ListParagraph"/>
+        <w:numPr>
+          <w:ilvl w:val="0"/>
+          <w:numId w:val="31"/>
+        </w:numPr>
+        <w:rPr>
+          <w:rFonts w:ascii="Arial" w:hAnsi="Arial" w:cs="Arial"/>
+        </w:rPr>
+      </w:pPr>
+      <w:r>
+        <w:rPr>
+          <w:rFonts w:ascii="Arial" w:hAnsi="Arial" w:cs="Arial"/>
+        </w:rPr>
+        <w:t>Năm sản xuất (Year)</w:t>
+      </w:r>
+    </w:p>
+    <w:p>
+      <w:pPr>
+        <w:pStyle w:val="ListParagraph"/>
+        <w:numPr>
+          <w:ilvl w:val="0"/>
+          <w:numId w:val="31"/>
+        </w:numPr>
+        <w:rPr>
+          <w:rFonts w:ascii="Arial" w:hAnsi="Arial" w:cs="Arial"/>
+        </w:rPr>
+      </w:pPr>
+      <w:r>
+        <w:rPr>
+          <w:rFonts w:ascii="Arial" w:hAnsi="Arial" w:cs="Arial"/>
+        </w:rPr>
+        <w:t>Loại xe (Type)</w:t>
+      </w:r>
+    </w:p>
+    <w:p>
+      <w:pPr>
+        <w:pStyle w:val="ListParagraph"/>
+        <w:numPr>
+          <w:ilvl w:val="0"/>
+          <w:numId w:val="31"/>
+        </w:numPr>
+        <w:rPr>
+          <w:rFonts w:ascii="Arial" w:hAnsi="Arial" w:cs="Arial"/>
+        </w:rPr>
+      </w:pPr>
+      <w:r>
+        <w:rPr>
+          <w:rFonts w:ascii="Arial" w:hAnsi="Arial" w:cs="Arial"/>
+        </w:rPr>
+        <w:t>Trọng tải (Tonage)</w:t>
+      </w:r>
+    </w:p>
+    <w:p>
+      <w:pPr>
+        <w:pStyle w:val="ListParagraph"/>
+        <w:numPr>
+          <w:ilvl w:val="0"/>
+          <w:numId w:val="31"/>
+        </w:numPr>
+        <w:rPr>
+          <w:rFonts w:ascii="Arial" w:hAnsi="Arial" w:cs="Arial"/>
+        </w:rPr>
+      </w:pPr>
+      <w:r>
+        <w:rPr>
+          <w:rFonts w:ascii="Arial" w:hAnsi="Arial" w:cs="Arial"/>
+        </w:rPr>
+        <w:t>Dung tích bình xăng (Capacity)</w:t>
+      </w:r>
+    </w:p>
+    <w:p>
+      <w:pPr>
+        <w:pStyle w:val="ListParagraph"/>
+        <w:numPr>
+          <w:ilvl w:val="0"/>
+          <w:numId w:val="31"/>
+        </w:numPr>
+        <w:rPr>
+          <w:rFonts w:ascii="Arial" w:hAnsi="Arial" w:cs="Arial"/>
+        </w:rPr>
+      </w:pPr>
+      <w:r>
+        <w:rPr>
+          <w:rFonts w:ascii="Arial" w:hAnsi="Arial" w:cs="Arial"/>
+        </w:rPr>
+        <w:t>Đội xe (FleetID) – nhằm quản lý xe theo đội xe.</w:t>
+      </w:r>
+    </w:p>
+    <w:p>
+      <w:pPr>
+        <w:rPr>
+          <w:rFonts w:ascii="Arial" w:hAnsi="Arial" w:cs="Arial"/>
+          <w:b/>
+        </w:rPr>
+      </w:pPr>
+      <w:r>
+        <w:rPr>
+          <w:rFonts w:ascii="Arial" w:hAnsi="Arial" w:cs="Arial"/>
+          <w:b/>
+        </w:rPr>
+        <w:t>Bảng Group Product</w:t>
+      </w:r>
+    </w:p>
+    <w:p>
+      <w:pPr>
+        <w:rPr>
+          <w:rFonts w:ascii="Arial" w:hAnsi="Arial" w:cs="Arial"/>
+        </w:rPr>
+      </w:pPr>
+      <w:r>
+        <w:rPr>
+          <w:rFonts w:ascii="Arial" w:hAnsi="Arial" w:cs="Arial"/>
+        </w:rPr>
+        <w:t>Bảng này sẽ lưu trữ thông tin về những nhóm sản phẩm (đối với doanh nghiệp quản lý sản phẩm của mình theo nhóm). Bao gồm:</w:t>
+      </w:r>
+    </w:p>
+    <w:p>
+      <w:pPr>
+        <w:pStyle w:val="ListParagraph"/>
+        <w:numPr>
+          <w:ilvl w:val="0"/>
+          <w:numId w:val="31"/>
+        </w:numPr>
+        <w:rPr>
+          <w:rFonts w:ascii="Arial" w:hAnsi="Arial" w:cs="Arial"/>
+        </w:rPr>
+      </w:pPr>
+      <w:r>
+        <w:rPr>
+          <w:rFonts w:ascii="Arial" w:hAnsi="Arial" w:cs="Arial"/>
+        </w:rPr>
+        <w:t>Tên nhóm (Name)</w:t>
+      </w:r>
+    </w:p>
+    <w:p>
+      <w:pPr>
+        <w:pStyle w:val="ListParagraph"/>
+        <w:numPr>
+          <w:ilvl w:val="0"/>
+          <w:numId w:val="31"/>
+        </w:numPr>
+        <w:rPr>
+          <w:rFonts w:ascii="Arial" w:hAnsi="Arial" w:cs="Arial"/>
+        </w:rPr>
+      </w:pPr>
+      <w:r>
+        <w:rPr>
+          <w:rFonts w:ascii="Arial" w:hAnsi="Arial" w:cs="Arial"/>
+        </w:rPr>
+        <w:t>Chi tiết thông tin nhóm (Description)</w:t>
+      </w:r>
+    </w:p>
+    <w:p>
+      <w:pPr>
+        <w:rPr>
+          <w:rFonts w:ascii="Arial" w:hAnsi="Arial" w:cs="Arial"/>
+          <w:b/>
+        </w:rPr>
+      </w:pPr>
+      <w:r>
+        <w:rPr>
+          <w:rFonts w:ascii="Arial" w:hAnsi="Arial" w:cs="Arial"/>
+          <w:b/>
+        </w:rPr>
+        <w:t>Bảng Product</w:t>
+      </w:r>
+    </w:p>
+    <w:p>
+      <w:pPr>
+        <w:rPr>
+          <w:rFonts w:ascii="Arial" w:hAnsi="Arial" w:cs="Arial"/>
+        </w:rPr>
+      </w:pPr>
+      <w:r>
+        <w:rPr>
+          <w:rFonts w:ascii="Arial" w:hAnsi="Arial" w:cs="Arial"/>
+        </w:rPr>
+        <w:t xml:space="preserve">Bảng này lưu trữ thông tin về sản phẩm, nhằm giúp doanh nghiệp quản lý được hệ thống sản phẩm và chủng loại mình sản xuất. </w:t>
+      </w:r>
+    </w:p>
+    <w:p>
+      <w:pPr>
+        <w:rPr>
+          <w:rFonts w:ascii="Arial" w:hAnsi="Arial" w:cs="Arial"/>
+        </w:rPr>
+      </w:pPr>
+      <w:r>
+        <w:rPr>
+          <w:rFonts w:ascii="Arial" w:hAnsi="Arial" w:cs="Arial"/>
+        </w:rPr>
+        <w:t>Bảng này sẽ được kết hợp với dữ liệu quản lý sản phẩm của hệ thống sản xuất (với những doanh nghiệp áp dụng mô hình quản lý này) nhằm theo dõi được hoạt động sản xuất và doanh thu cua từng sản phẩm.</w:t>
+      </w:r>
+    </w:p>
+    <w:p>
+      <w:pPr>
+        <w:rPr>
+          <w:rFonts w:ascii="Arial" w:hAnsi="Arial" w:cs="Arial"/>
+        </w:rPr>
+      </w:pPr>
+      <w:r>
+        <w:rPr>
+          <w:rFonts w:ascii="Arial" w:hAnsi="Arial" w:cs="Arial"/>
+        </w:rPr>
+        <w:t>Bảng này bao gồm:</w:t>
+      </w:r>
+    </w:p>
+    <w:p>
+      <w:pPr>
+        <w:pStyle w:val="ListParagraph"/>
+        <w:numPr>
+          <w:ilvl w:val="0"/>
+          <w:numId w:val="31"/>
+        </w:numPr>
+        <w:rPr>
+          <w:rFonts w:ascii="Arial" w:hAnsi="Arial" w:cs="Arial"/>
+        </w:rPr>
+      </w:pPr>
+      <w:r>
+        <w:rPr>
+          <w:rFonts w:ascii="Arial" w:hAnsi="Arial" w:cs="Arial"/>
+        </w:rPr>
+        <w:t>Tên sản phẩm (Name)</w:t>
+      </w:r>
+    </w:p>
+    <w:p>
+      <w:pPr>
+        <w:pStyle w:val="ListParagraph"/>
+        <w:numPr>
+          <w:ilvl w:val="0"/>
+          <w:numId w:val="31"/>
+        </w:numPr>
+        <w:rPr>
+          <w:rFonts w:ascii="Arial" w:hAnsi="Arial" w:cs="Arial"/>
+        </w:rPr>
+      </w:pPr>
+      <w:r>
+        <w:rPr>
+          <w:rFonts w:ascii="Arial" w:hAnsi="Arial" w:cs="Arial"/>
+        </w:rPr>
+        <w:t>Chi tiết thông tin sản phẩm (Description)</w:t>
+      </w:r>
+    </w:p>
+    <w:p>
+      <w:pPr>
+        <w:pStyle w:val="ListParagraph"/>
+        <w:numPr>
+          <w:ilvl w:val="0"/>
+          <w:numId w:val="31"/>
+        </w:numPr>
+        <w:rPr>
+          <w:rFonts w:ascii="Arial" w:hAnsi="Arial" w:cs="Arial"/>
+        </w:rPr>
+      </w:pPr>
+      <w:r>
+        <w:rPr>
+          <w:rFonts w:ascii="Arial" w:hAnsi="Arial" w:cs="Arial"/>
+        </w:rPr>
+        <w:lastRenderedPageBreak/>
+        <w:t>Nhóm của sản phẩm (GroupID) – khóa này liên kết với bảng Group Product đối với những doanh nghiệp quản lý sản phẩm theo mô hình nhóm.</w:t>
+      </w:r>
+    </w:p>
+    <w:p>
+      <w:pPr>
+        <w:rPr>
+          <w:rFonts w:ascii="Arial" w:hAnsi="Arial" w:cs="Arial"/>
+          <w:b/>
+        </w:rPr>
+      </w:pPr>
+      <w:r>
+        <w:rPr>
+          <w:rFonts w:ascii="Arial" w:hAnsi="Arial" w:cs="Arial"/>
+          <w:b/>
+        </w:rPr>
+        <w:t>Bảng Customer</w:t>
+      </w:r>
+    </w:p>
+    <w:p>
+      <w:pPr>
+        <w:rPr>
+          <w:rFonts w:ascii="Arial" w:hAnsi="Arial" w:cs="Arial"/>
+        </w:rPr>
+      </w:pPr>
+      <w:r>
+        <w:rPr>
+          <w:rFonts w:ascii="Arial" w:hAnsi="Arial" w:cs="Arial"/>
+        </w:rPr>
+        <w:t>Đây cũng là bảng có thể kết hợp với dữ liệu quản lý của doanh nghiệp nhằm theo dõi được hoạt động của mình đối với một khách hàng nhất định.</w:t>
+      </w:r>
+    </w:p>
+    <w:p>
+      <w:pPr>
+        <w:rPr>
+          <w:rFonts w:ascii="Arial" w:hAnsi="Arial" w:cs="Arial"/>
+        </w:rPr>
+      </w:pPr>
+      <w:r>
+        <w:rPr>
+          <w:rFonts w:ascii="Arial" w:hAnsi="Arial" w:cs="Arial"/>
+        </w:rPr>
+        <w:t>Thông tin của khách hàng bao gồm:</w:t>
+      </w:r>
+    </w:p>
+    <w:p>
+      <w:pPr>
+        <w:pStyle w:val="ListParagraph"/>
+        <w:numPr>
+          <w:ilvl w:val="0"/>
+          <w:numId w:val="31"/>
+        </w:numPr>
+        <w:rPr>
+          <w:rFonts w:ascii="Arial" w:hAnsi="Arial" w:cs="Arial"/>
+        </w:rPr>
+      </w:pPr>
+      <w:r>
+        <w:rPr>
+          <w:rFonts w:ascii="Arial" w:hAnsi="Arial" w:cs="Arial"/>
+        </w:rPr>
+        <w:t>Tên (Name)</w:t>
+      </w:r>
+    </w:p>
+    <w:p>
+      <w:pPr>
+        <w:pStyle w:val="ListParagraph"/>
+        <w:numPr>
+          <w:ilvl w:val="0"/>
+          <w:numId w:val="31"/>
+        </w:numPr>
+        <w:rPr>
+          <w:rFonts w:ascii="Arial" w:hAnsi="Arial" w:cs="Arial"/>
+        </w:rPr>
+      </w:pPr>
+      <w:r>
+        <w:rPr>
+          <w:rFonts w:ascii="Arial" w:hAnsi="Arial" w:cs="Arial"/>
+        </w:rPr>
+        <w:t>Tên đầy đủ (FullName)</w:t>
+      </w:r>
+    </w:p>
+    <w:p>
+      <w:pPr>
+        <w:pStyle w:val="ListParagraph"/>
+        <w:numPr>
+          <w:ilvl w:val="0"/>
+          <w:numId w:val="31"/>
+        </w:numPr>
+        <w:rPr>
+          <w:rFonts w:ascii="Arial" w:hAnsi="Arial" w:cs="Arial"/>
+        </w:rPr>
+      </w:pPr>
+      <w:r>
+        <w:rPr>
+          <w:rFonts w:ascii="Arial" w:hAnsi="Arial" w:cs="Arial"/>
+        </w:rPr>
+        <w:t>Tên viết tắt của khách hàng (Initials)</w:t>
+      </w:r>
+    </w:p>
+    <w:p>
+      <w:pPr>
+        <w:pStyle w:val="ListParagraph"/>
+        <w:numPr>
+          <w:ilvl w:val="0"/>
+          <w:numId w:val="31"/>
+        </w:numPr>
+        <w:rPr>
+          <w:rFonts w:ascii="Arial" w:hAnsi="Arial" w:cs="Arial"/>
+        </w:rPr>
+      </w:pPr>
+      <w:r>
+        <w:rPr>
+          <w:rFonts w:ascii="Arial" w:hAnsi="Arial" w:cs="Arial"/>
+        </w:rPr>
+        <w:t>Địa chỉ (Address)</w:t>
+      </w:r>
+    </w:p>
+    <w:p>
+      <w:pPr>
+        <w:pStyle w:val="ListParagraph"/>
+        <w:numPr>
+          <w:ilvl w:val="0"/>
+          <w:numId w:val="31"/>
+        </w:numPr>
+        <w:rPr>
+          <w:rFonts w:ascii="Arial" w:hAnsi="Arial" w:cs="Arial"/>
+        </w:rPr>
+      </w:pPr>
+      <w:r>
+        <w:rPr>
+          <w:rFonts w:ascii="Arial" w:hAnsi="Arial" w:cs="Arial"/>
+        </w:rPr>
+        <w:t>Số điện thoại liên lạc (Phone)</w:t>
+      </w:r>
+    </w:p>
+    <w:p>
+      <w:pPr>
+        <w:pStyle w:val="ListParagraph"/>
+        <w:numPr>
+          <w:ilvl w:val="0"/>
+          <w:numId w:val="31"/>
+        </w:numPr>
+        <w:rPr>
+          <w:rFonts w:ascii="Arial" w:hAnsi="Arial" w:cs="Arial"/>
+        </w:rPr>
+      </w:pPr>
+      <w:r>
+        <w:rPr>
+          <w:rFonts w:ascii="Arial" w:hAnsi="Arial" w:cs="Arial"/>
+        </w:rPr>
+        <w:t>Tọa độ của khách hàng (Longtitude, Latitude)</w:t>
+      </w:r>
+    </w:p>
+    <w:p>
+      <w:pPr>
+        <w:pStyle w:val="ListParagraph"/>
+        <w:numPr>
+          <w:ilvl w:val="3"/>
+          <w:numId w:val="13"/>
+        </w:numPr>
+        <w:rPr>
+          <w:rFonts w:ascii="Arial" w:hAnsi="Arial" w:cs="Arial"/>
+        </w:rPr>
+      </w:pPr>
+      <w:r>
+        <w:rPr>
+          <w:rFonts w:ascii="Arial" w:hAnsi="Arial" w:cs="Arial"/>
+        </w:rPr>
+        <w:t>Khả năng mở rộng và tính linh hoạt của cơ sở dữ liệu</w:t>
+      </w:r>
+    </w:p>
+    <w:p>
+      <w:pPr>
+        <w:rPr>
+          <w:rFonts w:ascii="Arial" w:hAnsi="Arial" w:cs="Arial"/>
+        </w:rPr>
+      </w:pPr>
+      <w:r>
+        <w:rPr>
+          <w:rFonts w:ascii="Arial" w:hAnsi="Arial" w:cs="Arial"/>
+        </w:rPr>
+        <w:t>Với một hệ thống có thể áp dụng cho hoạt động của một doanh nghiệp, việc mở rộng và kết nối với cơ sở dữ liệu sẵn có của doanh nghiệp là một yêu cầu nhằm nâng cao chất lượng hệ thống. Chính vì vậy, khi thiết kế cơ sở dữ liệu, áp dụng phương pháp chia cơ sở dữ liệu làm 2 nhóm dữ liệu: Dữ liệu Server Online và dữ liệu Server Offline. Điều này đảm bảo dữ liệu của việc xác giám sát hoạt động vận tải có thể tách biệt với hệ thống quản lý nội bộ của doanh nghiệp nhằm đảm bảo sự ổn định khi doanh nghiệp có nhu cầu mở rộng hệ thống của mình.</w:t>
+      </w:r>
+    </w:p>
+    <w:p>
+      <w:pPr>
+        <w:rPr>
+          <w:rFonts w:ascii="Arial" w:hAnsi="Arial" w:cs="Arial"/>
+        </w:rPr>
+      </w:pPr>
+      <w:r>
+        <w:rPr>
+          <w:rFonts w:ascii="Arial" w:hAnsi="Arial" w:cs="Arial"/>
+        </w:rPr>
+        <w:t>Việc mở rộng và kết nối với cơ sở dữ liệu sẵn có của doanh nghiệp sẽ được thông qua cơ sở dữ liệu của Server Offline. Chính vì vậy,nhóm đã cố gắng tối ưu hóa cơ sở dữ liệu này theo tiêu chí: đơn giản và quan hệ nội bộ rõ ràng. Việc thêm các trường hay các bảng trong cơ sở (nếu có) cũng sẽ không ảnh hưởng với dữ liệu sẵn có của Server Offline.</w:t>
+      </w:r>
+    </w:p>
+    <w:p>
+      <w:pPr>
+        <w:pStyle w:val="ListParagraph"/>
+        <w:numPr>
+          <w:ilvl w:val="1"/>
+          <w:numId w:val="13"/>
+        </w:numPr>
+      </w:pPr>
+      <w:r>
+        <w:t>S</w:t>
+      </w:r>
+      <w:r>
+        <w:rPr>
+          <w:rFonts w:ascii="Arial" w:hAnsi="Arial" w:cs="Arial"/>
+        </w:rPr>
+        <w:t>erver Online</w:t>
+      </w:r>
+    </w:p>
+    <w:p>
+      <w:pPr>
+        <w:rPr>
+          <w:rFonts w:ascii="Times New Roman" w:hAnsi="Times New Roman" w:cs="Times New Roman"/>
+          <w:sz w:val="26"/>
+          <w:szCs w:val="26"/>
+        </w:rPr>
+      </w:pPr>
+      <w:r>
+        <w:rPr>
+          <w:rFonts w:ascii="Times New Roman" w:hAnsi="Times New Roman" w:cs="Times New Roman"/>
+          <w:sz w:val="26"/>
+          <w:szCs w:val="26"/>
+        </w:rPr>
+        <w:t>Nhiệm vụ của Server Online là lắng nghe và thu nhận dữ liệu được đối tượng gửi về. Sau đó phân tích dữ liệu này theo một định dạng cho trước thành dữ liệu quản lý thông tin của đối tượng.</w:t>
+      </w:r>
+    </w:p>
+    <w:p>
+      <w:pPr>
+        <w:rPr>
+          <w:rFonts w:ascii="Times New Roman" w:hAnsi="Times New Roman" w:cs="Times New Roman"/>
+          <w:i/>
+          <w:sz w:val="26"/>
+          <w:szCs w:val="26"/>
+        </w:rPr>
+      </w:pPr>
+      <w:r>
+        <w:rPr>
+          <w:rFonts w:ascii="Times New Roman" w:hAnsi="Times New Roman" w:cs="Times New Roman"/>
+          <w:i/>
+          <w:sz w:val="26"/>
+          <w:szCs w:val="26"/>
+        </w:rPr>
+        <w:t xml:space="preserve">Ví dụ: </w:t>
+      </w:r>
+    </w:p>
+    <w:p>
+      <w:pPr>
+        <w:rPr>
+          <w:rFonts w:ascii="Times New Roman" w:hAnsi="Times New Roman" w:cs="Times New Roman"/>
+          <w:sz w:val="26"/>
+          <w:szCs w:val="26"/>
+        </w:rPr>
+      </w:pPr>
+      <w:r>
+        <w:rPr>
+          <w:rFonts w:ascii="Times New Roman" w:hAnsi="Times New Roman" w:cs="Times New Roman"/>
+          <w:sz w:val="26"/>
+          <w:szCs w:val="26"/>
+        </w:rPr>
+        <w:t>Dữ liệu gửi về: 0166663870210,67827896104,589657580,539,1</w:t>
+      </w:r>
+    </w:p>
+    <w:p>
+      <w:pPr>
+        <w:rPr>
+          <w:rFonts w:ascii="Times New Roman" w:hAnsi="Times New Roman" w:cs="Times New Roman"/>
+          <w:sz w:val="26"/>
+          <w:szCs w:val="26"/>
+        </w:rPr>
+      </w:pPr>
+      <w:r>
+        <w:rPr>
+          <w:rFonts w:ascii="Times New Roman" w:hAnsi="Times New Roman" w:cs="Times New Roman"/>
+          <w:sz w:val="26"/>
+          <w:szCs w:val="26"/>
+        </w:rPr>
+        <w:t>Với định dạng cho trước, server sẽ phân tích dữ liệu thành:</w:t>
+      </w:r>
+    </w:p>
+    <w:p>
+      <w:pPr>
+        <w:pStyle w:val="ListParagraph"/>
+        <w:numPr>
+          <w:ilvl w:val="0"/>
+          <w:numId w:val="13"/>
         </w:numPr>
         <w:rPr>
           <w:rFonts w:ascii="Times New Roman" w:hAnsi="Times New Roman" w:cs="Times New Roman"/>
@@ -3146,7 +4620,7 @@
         <w:pStyle w:val="ListParagraph"/>
         <w:numPr>
           <w:ilvl w:val="0"/>
-          <w:numId w:val="31"/>
+          <w:numId w:val="13"/>
         </w:numPr>
         <w:rPr>
           <w:rFonts w:ascii="Times New Roman" w:hAnsi="Times New Roman" w:cs="Times New Roman"/>
@@ -3206,6 +4680,7 @@
                 <w:sz w:val="26"/>
                 <w:szCs w:val="26"/>
               </w:rPr>
+              <w:lastRenderedPageBreak/>
               <w:t>1</w:t>
             </w:r>
           </w:p>
@@ -3447,7 +4922,7 @@
         <w:pStyle w:val="ListParagraph"/>
         <w:numPr>
           <w:ilvl w:val="0"/>
-          <w:numId w:val="31"/>
+          <w:numId w:val="13"/>
         </w:numPr>
         <w:rPr>
           <w:rFonts w:ascii="Times New Roman" w:hAnsi="Times New Roman" w:cs="Times New Roman"/>
@@ -3748,7 +5223,7 @@
         <w:pStyle w:val="ListParagraph"/>
         <w:numPr>
           <w:ilvl w:val="0"/>
-          <w:numId w:val="31"/>
+          <w:numId w:val="13"/>
         </w:numPr>
         <w:rPr>
           <w:rFonts w:ascii="Times New Roman" w:hAnsi="Times New Roman" w:cs="Times New Roman"/>
@@ -3881,7 +5356,7 @@
         <w:pStyle w:val="ListParagraph"/>
         <w:numPr>
           <w:ilvl w:val="0"/>
-          <w:numId w:val="31"/>
+          <w:numId w:val="13"/>
         </w:numPr>
         <w:rPr>
           <w:rFonts w:ascii="Times New Roman" w:hAnsi="Times New Roman" w:cs="Times New Roman"/>
@@ -4298,7 +5773,6 @@
           <w:sz w:val="26"/>
           <w:szCs w:val="26"/>
         </w:rPr>
-        <w:lastRenderedPageBreak/>
         <w:drawing>
           <wp:inline distT="0" distB="0" distL="0" distR="0">
             <wp:extent cx="3819525" cy="3297785"/>
@@ -4317,7 +5791,7 @@
                     </pic:cNvPicPr>
                   </pic:nvPicPr>
                   <pic:blipFill>
-                    <a:blip r:embed="rId11"/>
+                    <a:blip r:embed="rId13"/>
                     <a:srcRect/>
                     <a:stretch>
                       <a:fillRect/>
@@ -4374,6 +5848,7 @@
           <w:sz w:val="26"/>
           <w:szCs w:val="26"/>
         </w:rPr>
+        <w:lastRenderedPageBreak/>
         <w:t>Thiết kế VMS Server Service:</w:t>
       </w:r>
     </w:p>
@@ -4455,17 +5930,7 @@
           <w:sz w:val="26"/>
           <w:szCs w:val="26"/>
         </w:rPr>
-        <w:t xml:space="preserve"> để bắt đầu hoạt động bất đồng bộ của socket. Thành phần chức năng sẽ không ngăn chặn, chúng có thể chờ đợi cho các hoạt động socket khác hoàn thành hoặc xác định một delegate (hàm con trỏ) của  chức năng phản hồi và nó sẽ được gọi tự động bằng một luồng từ .Net thread pool khi các hoạt động của socket được hoàn thành. Tuy nhiên, các lớp socket </w:t>
-      </w:r>
-      <w:r>
-        <w:rPr>
-          <w:rFonts w:ascii="Times New Roman" w:eastAsia="Calibri" w:hAnsi="Times New Roman" w:cs="Times New Roman"/>
-          <w:noProof/>
-          <w:sz w:val="26"/>
-          <w:szCs w:val="26"/>
-        </w:rPr>
-        <w:lastRenderedPageBreak/>
-        <w:t>thường không đảm bảo sự toàn vẹn ở mức thấp vì rất khó để xác định thời điểm, vị trí, hoạt động tạo nên lời gọi bất đồng bộ</w:t>
+        <w:t xml:space="preserve"> để bắt đầu hoạt động bất đồng bộ của socket. Thành phần chức năng sẽ không ngăn chặn, chúng có thể chờ đợi cho các hoạt động socket khác hoàn thành hoặc xác định một delegate (hàm con trỏ) của  chức năng phản hồi và nó sẽ được gọi tự động bằng một luồng từ .Net thread pool khi các hoạt động của socket được hoàn thành. Tuy nhiên, các lớp socket thường không đảm bảo sự toàn vẹn ở mức thấp vì rất khó để xác định thời điểm, vị trí, hoạt động tạo nên lời gọi bất đồng bộ</w:t>
       </w:r>
       <w:r>
         <w:rPr>
@@ -4608,7 +6073,17 @@
           <w:sz w:val="26"/>
           <w:szCs w:val="26"/>
         </w:rPr>
-        <w:t>Để tạo một thực thể của lớp server, người dùng cần xác định địa chỉ IP và số của port (để kết nối tới server), cũng như số lượng tối thiểu và tối đa của những luồng sẽ được sử dụng bởi server. Khi phương thức StartServer được gọi, thực thể server sẽ bắt đầu lắng nghe yêu cầu của client trên địa chỉ IP và số port xác định. Người dùng có thể gọi phương thức SetConnectionFilter để xác định một chức năng xử lý các yêu cầu kết nối, tất cả các yêu cầu kết nối sẽ được chấp nhận nếu không có bất bỳ bộ lọc kết nối nào được thiết lập.</w:t>
+        <w:t xml:space="preserve">Để tạo một thực thể của lớp server, người dùng cần xác định địa chỉ IP và số của port (để kết nối tới server), cũng như số lượng tối thiểu và tối đa của những luồng sẽ được sử dụng bởi server. Khi phương thức StartServer được gọi, thực thể server sẽ bắt đầu lắng </w:t>
+      </w:r>
+      <w:r>
+        <w:rPr>
+          <w:rFonts w:ascii="Times New Roman" w:eastAsia="Calibri" w:hAnsi="Times New Roman" w:cs="Times New Roman"/>
+          <w:noProof/>
+          <w:sz w:val="26"/>
+          <w:szCs w:val="26"/>
+        </w:rPr>
+        <w:lastRenderedPageBreak/>
+        <w:t>nghe yêu cầu của client trên địa chỉ IP và số port xác định. Người dùng có thể gọi phương thức SetConnectionFilter để xác định một chức năng xử lý các yêu cầu kết nối, tất cả các yêu cầu kết nối sẽ được chấp nhận nếu không có bất bỳ bộ lọc kết nối nào được thiết lập.</w:t>
       </w:r>
     </w:p>
     <w:p>
@@ -4751,7 +6226,6 @@
           <w:szCs w:val="24"/>
           <w:lang w:val="cs-CZ"/>
         </w:rPr>
-        <w:lastRenderedPageBreak/>
         <w:t>public</w:t>
       </w:r>
       <w:r>
@@ -5058,6 +6532,7 @@
           <w:sz w:val="26"/>
           <w:szCs w:val="26"/>
         </w:rPr>
+        <w:lastRenderedPageBreak/>
         <w:t>Khi server socket chạy lần đầu, nó sẽ sử dụng 2 threads, một để chấp nhận kết nối của client, thread khác sẽ quét dữ liệu gửi đến. Nếu dữ liệu từ một client gửi đến hoặc xảy ra lỗi, server sẽ sử dụng những thread nội để xử lý dữ liệu hoặc xử lý các lỗi. Cần lưu ý rằng hai tham số nMinThreadCount và nMaxThreadCount xác định trong constructor không bao gồm hai thread này.</w:t>
       </w:r>
     </w:p>
@@ -5128,7 +6603,6 @@
           <w:sz w:val="26"/>
           <w:szCs w:val="26"/>
         </w:rPr>
-        <w:lastRenderedPageBreak/>
         <w:drawing>
           <wp:inline distT="0" distB="0" distL="0" distR="0">
             <wp:extent cx="5476875" cy="3686175"/>
@@ -5147,7 +6621,7 @@
                     </pic:cNvPicPr>
                   </pic:nvPicPr>
                   <pic:blipFill>
-                    <a:blip r:embed="rId12" cstate="print"/>
+                    <a:blip r:embed="rId14" cstate="print"/>
                     <a:srcRect/>
                     <a:stretch>
                       <a:fillRect/>
@@ -5347,6 +6821,7 @@
           <w:sz w:val="26"/>
           <w:szCs w:val="26"/>
         </w:rPr>
+        <w:lastRenderedPageBreak/>
         <w:t>Mô hình thiết kế:</w:t>
       </w:r>
     </w:p>
@@ -5461,7 +6936,6 @@
           <w:sz w:val="26"/>
           <w:szCs w:val="26"/>
         </w:rPr>
-        <w:lastRenderedPageBreak/>
         <w:drawing>
           <wp:inline distT="0" distB="0" distL="0" distR="0">
             <wp:extent cx="5486400" cy="2257425"/>
@@ -5480,7 +6954,7 @@
                     </pic:cNvPicPr>
                   </pic:nvPicPr>
                   <pic:blipFill>
-                    <a:blip r:embed="rId13" cstate="print"/>
+                    <a:blip r:embed="rId15" cstate="print"/>
                     <a:srcRect/>
                     <a:stretch>
                       <a:fillRect/>
@@ -5652,6 +7126,7 @@
           <w:sz w:val="26"/>
           <w:szCs w:val="26"/>
         </w:rPr>
+        <w:lastRenderedPageBreak/>
         <w:drawing>
           <wp:inline distT="0" distB="0" distL="0" distR="0">
             <wp:extent cx="5476875" cy="2447925"/>
@@ -5670,7 +7145,7 @@
                     </pic:cNvPicPr>
                   </pic:nvPicPr>
                   <pic:blipFill>
-                    <a:blip r:embed="rId14" cstate="print"/>
+                    <a:blip r:embed="rId16" cstate="print"/>
                     <a:srcRect/>
                     <a:stretch>
                       <a:fillRect/>
@@ -5778,7 +7253,6 @@
           <w:sz w:val="26"/>
           <w:szCs w:val="26"/>
         </w:rPr>
-        <w:lastRenderedPageBreak/>
         <w:tab/>
       </w:r>
       <w:r>
@@ -5833,7 +7307,7 @@
                     </pic:cNvPicPr>
                   </pic:nvPicPr>
                   <pic:blipFill>
-                    <a:blip r:embed="rId15" cstate="print"/>
+                    <a:blip r:embed="rId17" cstate="print"/>
                     <a:srcRect/>
                     <a:stretch>
                       <a:fillRect/>
@@ -5957,6 +7431,7 @@
           <w:sz w:val="26"/>
           <w:szCs w:val="26"/>
         </w:rPr>
+        <w:lastRenderedPageBreak/>
         <w:tab/>
         <w:t>Lưu trữ những thông tin cơ bản của khách hàng: địa chỉ, tọa độ, tên khách hàng. Vị trí của khách hàng trên bản đồ và đường đi ngắn nhất để tới được vị trí đó. Bên cạnh đó là dữ liệu sản phẩm mà khách hàng vận chuyển nhiều nhất.</w:t>
       </w:r>
@@ -5985,7 +7460,6 @@
           <w:sz w:val="26"/>
           <w:szCs w:val="26"/>
         </w:rPr>
-        <w:lastRenderedPageBreak/>
         <w:drawing>
           <wp:inline distT="0" distB="0" distL="0" distR="0">
             <wp:extent cx="5010150" cy="3857625"/>
@@ -6004,7 +7478,7 @@
                     </pic:cNvPicPr>
                   </pic:nvPicPr>
                   <pic:blipFill>
-                    <a:blip r:embed="rId16" cstate="print"/>
+                    <a:blip r:embed="rId18" cstate="print"/>
                     <a:srcRect/>
                     <a:stretch>
                       <a:fillRect/>
@@ -6145,6 +7619,7 @@
           <w:sz w:val="26"/>
           <w:szCs w:val="26"/>
         </w:rPr>
+        <w:lastRenderedPageBreak/>
         <w:drawing>
           <wp:inline distT="0" distB="0" distL="0" distR="0">
             <wp:extent cx="4448175" cy="1409700"/>
@@ -6163,7 +7638,7 @@
                     </pic:cNvPicPr>
                   </pic:nvPicPr>
                   <pic:blipFill>
-                    <a:blip r:embed="rId17" cstate="print"/>
+                    <a:blip r:embed="rId19" cstate="print"/>
                     <a:srcRect/>
                     <a:stretch>
                       <a:fillRect/>
@@ -6252,7 +7727,6 @@
           <w:sz w:val="26"/>
           <w:szCs w:val="26"/>
         </w:rPr>
-        <w:lastRenderedPageBreak/>
         <w:t>Kết nối phần mềm với cơ sở dữ liệu:</w:t>
       </w:r>
     </w:p>

</xml_diff>